<commit_message>
add javascript module exercise
</commit_message>
<xml_diff>
--- a/docs/Module Exercises.docx
+++ b/docs/Module Exercises.docx
@@ -13662,980 +13662,6 @@
           <w:szCs w:val="20"/>
         </w:rPr>
         <w:t>Success: Hattori</w:t>
-      </w:r>
-    </w:p>
-    <w:p>
-      <w:pPr>
-        <w:tabs>
-          <w:tab w:val="left" w:pos="916"/>
-          <w:tab w:val="left" w:pos="1832"/>
-          <w:tab w:val="left" w:pos="2748"/>
-          <w:tab w:val="left" w:pos="3664"/>
-          <w:tab w:val="left" w:pos="4580"/>
-          <w:tab w:val="left" w:pos="5496"/>
-          <w:tab w:val="left" w:pos="6412"/>
-          <w:tab w:val="left" w:pos="7328"/>
-          <w:tab w:val="left" w:pos="8244"/>
-          <w:tab w:val="left" w:pos="9160"/>
-          <w:tab w:val="left" w:pos="10076"/>
-          <w:tab w:val="left" w:pos="10992"/>
-          <w:tab w:val="left" w:pos="11908"/>
-          <w:tab w:val="left" w:pos="12824"/>
-          <w:tab w:val="left" w:pos="13740"/>
-          <w:tab w:val="left" w:pos="14656"/>
-        </w:tabs>
-        <w:spacing w:after="0" w:line="240" w:lineRule="auto"/>
-        <w:rPr>
-          <w:rFonts w:ascii="Courier New" w:eastAsia="Times New Roman" w:hAnsi="Courier New" w:cs="Courier New"/>
-          <w:sz w:val="20"/>
-          <w:szCs w:val="20"/>
-        </w:rPr>
-      </w:pPr>
-      <w:r>
-        <w:rPr>
-          <w:rFonts w:ascii="Courier New" w:eastAsia="Times New Roman" w:hAnsi="Courier New" w:cs="Courier New"/>
-          <w:sz w:val="20"/>
-          <w:szCs w:val="20"/>
-        </w:rPr>
-        <w:t>============================================</w:t>
-      </w:r>
-    </w:p>
-    <w:p>
-      <w:pPr>
-        <w:tabs>
-          <w:tab w:val="left" w:pos="916"/>
-          <w:tab w:val="left" w:pos="1832"/>
-          <w:tab w:val="left" w:pos="2748"/>
-          <w:tab w:val="left" w:pos="3664"/>
-          <w:tab w:val="left" w:pos="4580"/>
-          <w:tab w:val="left" w:pos="5496"/>
-          <w:tab w:val="left" w:pos="6412"/>
-          <w:tab w:val="left" w:pos="7328"/>
-          <w:tab w:val="left" w:pos="8244"/>
-          <w:tab w:val="left" w:pos="9160"/>
-          <w:tab w:val="left" w:pos="10076"/>
-          <w:tab w:val="left" w:pos="10992"/>
-          <w:tab w:val="left" w:pos="11908"/>
-          <w:tab w:val="left" w:pos="12824"/>
-          <w:tab w:val="left" w:pos="13740"/>
-          <w:tab w:val="left" w:pos="14656"/>
-        </w:tabs>
-        <w:spacing w:after="0" w:line="240" w:lineRule="auto"/>
-        <w:rPr>
-          <w:rFonts w:ascii="Courier New" w:eastAsia="Times New Roman" w:hAnsi="Courier New" w:cs="Courier New"/>
-          <w:sz w:val="20"/>
-          <w:szCs w:val="20"/>
-        </w:rPr>
-      </w:pPr>
-      <w:r>
-        <w:rPr>
-          <w:rFonts w:ascii="Courier New" w:eastAsia="Times New Roman" w:hAnsi="Courier New" w:cs="Courier New"/>
-          <w:sz w:val="20"/>
-          <w:szCs w:val="20"/>
-        </w:rPr>
-        <w:t>16. What is the output of the following code?</w:t>
-      </w:r>
-    </w:p>
-    <w:p>
-      <w:pPr>
-        <w:tabs>
-          <w:tab w:val="left" w:pos="916"/>
-          <w:tab w:val="left" w:pos="1832"/>
-          <w:tab w:val="left" w:pos="2748"/>
-          <w:tab w:val="left" w:pos="3664"/>
-          <w:tab w:val="left" w:pos="4580"/>
-          <w:tab w:val="left" w:pos="5496"/>
-          <w:tab w:val="left" w:pos="6412"/>
-          <w:tab w:val="left" w:pos="7328"/>
-          <w:tab w:val="left" w:pos="8244"/>
-          <w:tab w:val="left" w:pos="9160"/>
-          <w:tab w:val="left" w:pos="10076"/>
-          <w:tab w:val="left" w:pos="10992"/>
-          <w:tab w:val="left" w:pos="11908"/>
-          <w:tab w:val="left" w:pos="12824"/>
-          <w:tab w:val="left" w:pos="13740"/>
-          <w:tab w:val="left" w:pos="14656"/>
-        </w:tabs>
-        <w:spacing w:after="0" w:line="240" w:lineRule="auto"/>
-        <w:rPr>
-          <w:rFonts w:ascii="Courier New" w:eastAsia="Times New Roman" w:hAnsi="Courier New" w:cs="Courier New"/>
-          <w:sz w:val="20"/>
-          <w:szCs w:val="20"/>
-        </w:rPr>
-      </w:pPr>
-      <w:r>
-        <w:rPr>
-          <w:rFonts w:ascii="Courier New" w:eastAsia="Times New Roman" w:hAnsi="Courier New" w:cs="Courier New"/>
-          <w:sz w:val="20"/>
-          <w:szCs w:val="20"/>
-        </w:rPr>
-        <w:t>function job(state) {</w:t>
-      </w:r>
-    </w:p>
-    <w:p>
-      <w:pPr>
-        <w:tabs>
-          <w:tab w:val="left" w:pos="916"/>
-          <w:tab w:val="left" w:pos="1832"/>
-          <w:tab w:val="left" w:pos="2748"/>
-          <w:tab w:val="left" w:pos="3664"/>
-          <w:tab w:val="left" w:pos="4580"/>
-          <w:tab w:val="left" w:pos="5496"/>
-          <w:tab w:val="left" w:pos="6412"/>
-          <w:tab w:val="left" w:pos="7328"/>
-          <w:tab w:val="left" w:pos="8244"/>
-          <w:tab w:val="left" w:pos="9160"/>
-          <w:tab w:val="left" w:pos="10076"/>
-          <w:tab w:val="left" w:pos="10992"/>
-          <w:tab w:val="left" w:pos="11908"/>
-          <w:tab w:val="left" w:pos="12824"/>
-          <w:tab w:val="left" w:pos="13740"/>
-          <w:tab w:val="left" w:pos="14656"/>
-        </w:tabs>
-        <w:spacing w:after="0" w:line="240" w:lineRule="auto"/>
-        <w:rPr>
-          <w:rFonts w:ascii="Courier New" w:eastAsia="Times New Roman" w:hAnsi="Courier New" w:cs="Courier New"/>
-          <w:sz w:val="20"/>
-          <w:szCs w:val="20"/>
-        </w:rPr>
-      </w:pPr>
-      <w:r>
-        <w:rPr>
-          <w:rFonts w:ascii="Courier New" w:eastAsia="Times New Roman" w:hAnsi="Courier New" w:cs="Courier New"/>
-          <w:sz w:val="20"/>
-          <w:szCs w:val="20"/>
-        </w:rPr>
-        <w:t xml:space="preserve">    return new </w:t>
-      </w:r>
-      <w:proofErr w:type="gramStart"/>
-      <w:r>
-        <w:rPr>
-          <w:rFonts w:ascii="Courier New" w:eastAsia="Times New Roman" w:hAnsi="Courier New" w:cs="Courier New"/>
-          <w:sz w:val="20"/>
-          <w:szCs w:val="20"/>
-        </w:rPr>
-        <w:t>Promise(</w:t>
-      </w:r>
-      <w:proofErr w:type="gramEnd"/>
-      <w:r>
-        <w:rPr>
-          <w:rFonts w:ascii="Courier New" w:eastAsia="Times New Roman" w:hAnsi="Courier New" w:cs="Courier New"/>
-          <w:sz w:val="20"/>
-          <w:szCs w:val="20"/>
-        </w:rPr>
-        <w:t>function (resolve, reject) {</w:t>
-      </w:r>
-    </w:p>
-    <w:p>
-      <w:pPr>
-        <w:tabs>
-          <w:tab w:val="left" w:pos="916"/>
-          <w:tab w:val="left" w:pos="1832"/>
-          <w:tab w:val="left" w:pos="2748"/>
-          <w:tab w:val="left" w:pos="3664"/>
-          <w:tab w:val="left" w:pos="4580"/>
-          <w:tab w:val="left" w:pos="5496"/>
-          <w:tab w:val="left" w:pos="6412"/>
-          <w:tab w:val="left" w:pos="7328"/>
-          <w:tab w:val="left" w:pos="8244"/>
-          <w:tab w:val="left" w:pos="9160"/>
-          <w:tab w:val="left" w:pos="10076"/>
-          <w:tab w:val="left" w:pos="10992"/>
-          <w:tab w:val="left" w:pos="11908"/>
-          <w:tab w:val="left" w:pos="12824"/>
-          <w:tab w:val="left" w:pos="13740"/>
-          <w:tab w:val="left" w:pos="14656"/>
-        </w:tabs>
-        <w:spacing w:after="0" w:line="240" w:lineRule="auto"/>
-        <w:rPr>
-          <w:rFonts w:ascii="Courier New" w:eastAsia="Times New Roman" w:hAnsi="Courier New" w:cs="Courier New"/>
-          <w:sz w:val="20"/>
-          <w:szCs w:val="20"/>
-        </w:rPr>
-      </w:pPr>
-      <w:r>
-        <w:rPr>
-          <w:rFonts w:ascii="Courier New" w:eastAsia="Times New Roman" w:hAnsi="Courier New" w:cs="Courier New"/>
-          <w:sz w:val="20"/>
-          <w:szCs w:val="20"/>
-        </w:rPr>
-        <w:t xml:space="preserve">        if (state) {</w:t>
-      </w:r>
-    </w:p>
-    <w:p>
-      <w:pPr>
-        <w:tabs>
-          <w:tab w:val="left" w:pos="916"/>
-          <w:tab w:val="left" w:pos="1832"/>
-          <w:tab w:val="left" w:pos="2748"/>
-          <w:tab w:val="left" w:pos="3664"/>
-          <w:tab w:val="left" w:pos="4580"/>
-          <w:tab w:val="left" w:pos="5496"/>
-          <w:tab w:val="left" w:pos="6412"/>
-          <w:tab w:val="left" w:pos="7328"/>
-          <w:tab w:val="left" w:pos="8244"/>
-          <w:tab w:val="left" w:pos="9160"/>
-          <w:tab w:val="left" w:pos="10076"/>
-          <w:tab w:val="left" w:pos="10992"/>
-          <w:tab w:val="left" w:pos="11908"/>
-          <w:tab w:val="left" w:pos="12824"/>
-          <w:tab w:val="left" w:pos="13740"/>
-          <w:tab w:val="left" w:pos="14656"/>
-        </w:tabs>
-        <w:spacing w:after="0" w:line="240" w:lineRule="auto"/>
-        <w:rPr>
-          <w:rFonts w:ascii="Courier New" w:eastAsia="Times New Roman" w:hAnsi="Courier New" w:cs="Courier New"/>
-          <w:sz w:val="20"/>
-          <w:szCs w:val="20"/>
-        </w:rPr>
-      </w:pPr>
-      <w:r>
-        <w:rPr>
-          <w:rFonts w:ascii="Courier New" w:eastAsia="Times New Roman" w:hAnsi="Courier New" w:cs="Courier New"/>
-          <w:sz w:val="20"/>
-          <w:szCs w:val="20"/>
-        </w:rPr>
-        <w:t xml:space="preserve">            resolve('success'</w:t>
-      </w:r>
-      <w:proofErr w:type="gramStart"/>
-      <w:r>
-        <w:rPr>
-          <w:rFonts w:ascii="Courier New" w:eastAsia="Times New Roman" w:hAnsi="Courier New" w:cs="Courier New"/>
-          <w:sz w:val="20"/>
-          <w:szCs w:val="20"/>
-        </w:rPr>
-        <w:t>);</w:t>
-      </w:r>
-      <w:proofErr w:type="gramEnd"/>
-    </w:p>
-    <w:p>
-      <w:pPr>
-        <w:tabs>
-          <w:tab w:val="left" w:pos="916"/>
-          <w:tab w:val="left" w:pos="1832"/>
-          <w:tab w:val="left" w:pos="2748"/>
-          <w:tab w:val="left" w:pos="3664"/>
-          <w:tab w:val="left" w:pos="4580"/>
-          <w:tab w:val="left" w:pos="5496"/>
-          <w:tab w:val="left" w:pos="6412"/>
-          <w:tab w:val="left" w:pos="7328"/>
-          <w:tab w:val="left" w:pos="8244"/>
-          <w:tab w:val="left" w:pos="9160"/>
-          <w:tab w:val="left" w:pos="10076"/>
-          <w:tab w:val="left" w:pos="10992"/>
-          <w:tab w:val="left" w:pos="11908"/>
-          <w:tab w:val="left" w:pos="12824"/>
-          <w:tab w:val="left" w:pos="13740"/>
-          <w:tab w:val="left" w:pos="14656"/>
-        </w:tabs>
-        <w:spacing w:after="0" w:line="240" w:lineRule="auto"/>
-        <w:rPr>
-          <w:rFonts w:ascii="Courier New" w:eastAsia="Times New Roman" w:hAnsi="Courier New" w:cs="Courier New"/>
-          <w:sz w:val="20"/>
-          <w:szCs w:val="20"/>
-        </w:rPr>
-      </w:pPr>
-      <w:r>
-        <w:rPr>
-          <w:rFonts w:ascii="Courier New" w:eastAsia="Times New Roman" w:hAnsi="Courier New" w:cs="Courier New"/>
-          <w:sz w:val="20"/>
-          <w:szCs w:val="20"/>
-        </w:rPr>
-        <w:t xml:space="preserve">        } else {</w:t>
-      </w:r>
-    </w:p>
-    <w:p>
-      <w:pPr>
-        <w:tabs>
-          <w:tab w:val="left" w:pos="916"/>
-          <w:tab w:val="left" w:pos="1832"/>
-          <w:tab w:val="left" w:pos="2748"/>
-          <w:tab w:val="left" w:pos="3664"/>
-          <w:tab w:val="left" w:pos="4580"/>
-          <w:tab w:val="left" w:pos="5496"/>
-          <w:tab w:val="left" w:pos="6412"/>
-          <w:tab w:val="left" w:pos="7328"/>
-          <w:tab w:val="left" w:pos="8244"/>
-          <w:tab w:val="left" w:pos="9160"/>
-          <w:tab w:val="left" w:pos="10076"/>
-          <w:tab w:val="left" w:pos="10992"/>
-          <w:tab w:val="left" w:pos="11908"/>
-          <w:tab w:val="left" w:pos="12824"/>
-          <w:tab w:val="left" w:pos="13740"/>
-          <w:tab w:val="left" w:pos="14656"/>
-        </w:tabs>
-        <w:spacing w:after="0" w:line="240" w:lineRule="auto"/>
-        <w:rPr>
-          <w:rFonts w:ascii="Courier New" w:eastAsia="Times New Roman" w:hAnsi="Courier New" w:cs="Courier New"/>
-          <w:sz w:val="20"/>
-          <w:szCs w:val="20"/>
-        </w:rPr>
-      </w:pPr>
-      <w:r>
-        <w:rPr>
-          <w:rFonts w:ascii="Courier New" w:eastAsia="Times New Roman" w:hAnsi="Courier New" w:cs="Courier New"/>
-          <w:sz w:val="20"/>
-          <w:szCs w:val="20"/>
-        </w:rPr>
-        <w:t xml:space="preserve">            reject('error'</w:t>
-      </w:r>
-      <w:proofErr w:type="gramStart"/>
-      <w:r>
-        <w:rPr>
-          <w:rFonts w:ascii="Courier New" w:eastAsia="Times New Roman" w:hAnsi="Courier New" w:cs="Courier New"/>
-          <w:sz w:val="20"/>
-          <w:szCs w:val="20"/>
-        </w:rPr>
-        <w:t>);</w:t>
-      </w:r>
-      <w:proofErr w:type="gramEnd"/>
-    </w:p>
-    <w:p>
-      <w:pPr>
-        <w:tabs>
-          <w:tab w:val="left" w:pos="916"/>
-          <w:tab w:val="left" w:pos="1832"/>
-          <w:tab w:val="left" w:pos="2748"/>
-          <w:tab w:val="left" w:pos="3664"/>
-          <w:tab w:val="left" w:pos="4580"/>
-          <w:tab w:val="left" w:pos="5496"/>
-          <w:tab w:val="left" w:pos="6412"/>
-          <w:tab w:val="left" w:pos="7328"/>
-          <w:tab w:val="left" w:pos="8244"/>
-          <w:tab w:val="left" w:pos="9160"/>
-          <w:tab w:val="left" w:pos="10076"/>
-          <w:tab w:val="left" w:pos="10992"/>
-          <w:tab w:val="left" w:pos="11908"/>
-          <w:tab w:val="left" w:pos="12824"/>
-          <w:tab w:val="left" w:pos="13740"/>
-          <w:tab w:val="left" w:pos="14656"/>
-        </w:tabs>
-        <w:spacing w:after="0" w:line="240" w:lineRule="auto"/>
-        <w:rPr>
-          <w:rFonts w:ascii="Courier New" w:eastAsia="Times New Roman" w:hAnsi="Courier New" w:cs="Courier New"/>
-          <w:sz w:val="20"/>
-          <w:szCs w:val="20"/>
-        </w:rPr>
-      </w:pPr>
-      <w:r>
-        <w:rPr>
-          <w:rFonts w:ascii="Courier New" w:eastAsia="Times New Roman" w:hAnsi="Courier New" w:cs="Courier New"/>
-          <w:sz w:val="20"/>
-          <w:szCs w:val="20"/>
-        </w:rPr>
-        <w:t xml:space="preserve">        }</w:t>
-      </w:r>
-    </w:p>
-    <w:p>
-      <w:pPr>
-        <w:tabs>
-          <w:tab w:val="left" w:pos="916"/>
-          <w:tab w:val="left" w:pos="1832"/>
-          <w:tab w:val="left" w:pos="2748"/>
-          <w:tab w:val="left" w:pos="3664"/>
-          <w:tab w:val="left" w:pos="4580"/>
-          <w:tab w:val="left" w:pos="5496"/>
-          <w:tab w:val="left" w:pos="6412"/>
-          <w:tab w:val="left" w:pos="7328"/>
-          <w:tab w:val="left" w:pos="8244"/>
-          <w:tab w:val="left" w:pos="9160"/>
-          <w:tab w:val="left" w:pos="10076"/>
-          <w:tab w:val="left" w:pos="10992"/>
-          <w:tab w:val="left" w:pos="11908"/>
-          <w:tab w:val="left" w:pos="12824"/>
-          <w:tab w:val="left" w:pos="13740"/>
-          <w:tab w:val="left" w:pos="14656"/>
-        </w:tabs>
-        <w:spacing w:after="0" w:line="240" w:lineRule="auto"/>
-        <w:rPr>
-          <w:rFonts w:ascii="Courier New" w:eastAsia="Times New Roman" w:hAnsi="Courier New" w:cs="Courier New"/>
-          <w:sz w:val="20"/>
-          <w:szCs w:val="20"/>
-        </w:rPr>
-      </w:pPr>
-      <w:r>
-        <w:rPr>
-          <w:rFonts w:ascii="Courier New" w:eastAsia="Times New Roman" w:hAnsi="Courier New" w:cs="Courier New"/>
-          <w:sz w:val="20"/>
-          <w:szCs w:val="20"/>
-        </w:rPr>
-        <w:t xml:space="preserve">    });</w:t>
-      </w:r>
-    </w:p>
-    <w:p>
-      <w:pPr>
-        <w:tabs>
-          <w:tab w:val="left" w:pos="916"/>
-          <w:tab w:val="left" w:pos="1832"/>
-          <w:tab w:val="left" w:pos="2748"/>
-          <w:tab w:val="left" w:pos="3664"/>
-          <w:tab w:val="left" w:pos="4580"/>
-          <w:tab w:val="left" w:pos="5496"/>
-          <w:tab w:val="left" w:pos="6412"/>
-          <w:tab w:val="left" w:pos="7328"/>
-          <w:tab w:val="left" w:pos="8244"/>
-          <w:tab w:val="left" w:pos="9160"/>
-          <w:tab w:val="left" w:pos="10076"/>
-          <w:tab w:val="left" w:pos="10992"/>
-          <w:tab w:val="left" w:pos="11908"/>
-          <w:tab w:val="left" w:pos="12824"/>
-          <w:tab w:val="left" w:pos="13740"/>
-          <w:tab w:val="left" w:pos="14656"/>
-        </w:tabs>
-        <w:spacing w:after="0" w:line="240" w:lineRule="auto"/>
-        <w:rPr>
-          <w:rFonts w:ascii="Courier New" w:eastAsia="Times New Roman" w:hAnsi="Courier New" w:cs="Courier New"/>
-          <w:sz w:val="20"/>
-          <w:szCs w:val="20"/>
-        </w:rPr>
-      </w:pPr>
-      <w:r>
-        <w:rPr>
-          <w:rFonts w:ascii="Courier New" w:eastAsia="Times New Roman" w:hAnsi="Courier New" w:cs="Courier New"/>
-          <w:sz w:val="20"/>
-          <w:szCs w:val="20"/>
-        </w:rPr>
-        <w:t>}</w:t>
-      </w:r>
-    </w:p>
-    <w:p>
-      <w:pPr>
-        <w:tabs>
-          <w:tab w:val="left" w:pos="916"/>
-          <w:tab w:val="left" w:pos="1832"/>
-          <w:tab w:val="left" w:pos="2748"/>
-          <w:tab w:val="left" w:pos="3664"/>
-          <w:tab w:val="left" w:pos="4580"/>
-          <w:tab w:val="left" w:pos="5496"/>
-          <w:tab w:val="left" w:pos="6412"/>
-          <w:tab w:val="left" w:pos="7328"/>
-          <w:tab w:val="left" w:pos="8244"/>
-          <w:tab w:val="left" w:pos="9160"/>
-          <w:tab w:val="left" w:pos="10076"/>
-          <w:tab w:val="left" w:pos="10992"/>
-          <w:tab w:val="left" w:pos="11908"/>
-          <w:tab w:val="left" w:pos="12824"/>
-          <w:tab w:val="left" w:pos="13740"/>
-          <w:tab w:val="left" w:pos="14656"/>
-        </w:tabs>
-        <w:spacing w:after="0" w:line="240" w:lineRule="auto"/>
-        <w:rPr>
-          <w:rFonts w:ascii="Courier New" w:eastAsia="Times New Roman" w:hAnsi="Courier New" w:cs="Courier New"/>
-          <w:sz w:val="20"/>
-          <w:szCs w:val="20"/>
-        </w:rPr>
-      </w:pPr>
-      <w:r>
-        <w:rPr>
-          <w:rFonts w:ascii="Courier New" w:eastAsia="Times New Roman" w:hAnsi="Courier New" w:cs="Courier New"/>
-          <w:sz w:val="20"/>
-          <w:szCs w:val="20"/>
-        </w:rPr>
-        <w:t>let promise = job(true</w:t>
-      </w:r>
-      <w:proofErr w:type="gramStart"/>
-      <w:r>
-        <w:rPr>
-          <w:rFonts w:ascii="Courier New" w:eastAsia="Times New Roman" w:hAnsi="Courier New" w:cs="Courier New"/>
-          <w:sz w:val="20"/>
-          <w:szCs w:val="20"/>
-        </w:rPr>
-        <w:t>);</w:t>
-      </w:r>
-      <w:proofErr w:type="gramEnd"/>
-    </w:p>
-    <w:p>
-      <w:pPr>
-        <w:tabs>
-          <w:tab w:val="left" w:pos="916"/>
-          <w:tab w:val="left" w:pos="1832"/>
-          <w:tab w:val="left" w:pos="2748"/>
-          <w:tab w:val="left" w:pos="3664"/>
-          <w:tab w:val="left" w:pos="4580"/>
-          <w:tab w:val="left" w:pos="5496"/>
-          <w:tab w:val="left" w:pos="6412"/>
-          <w:tab w:val="left" w:pos="7328"/>
-          <w:tab w:val="left" w:pos="8244"/>
-          <w:tab w:val="left" w:pos="9160"/>
-          <w:tab w:val="left" w:pos="10076"/>
-          <w:tab w:val="left" w:pos="10992"/>
-          <w:tab w:val="left" w:pos="11908"/>
-          <w:tab w:val="left" w:pos="12824"/>
-          <w:tab w:val="left" w:pos="13740"/>
-          <w:tab w:val="left" w:pos="14656"/>
-        </w:tabs>
-        <w:spacing w:after="0" w:line="240" w:lineRule="auto"/>
-        <w:rPr>
-          <w:rFonts w:ascii="Courier New" w:eastAsia="Times New Roman" w:hAnsi="Courier New" w:cs="Courier New"/>
-          <w:sz w:val="20"/>
-          <w:szCs w:val="20"/>
-        </w:rPr>
-      </w:pPr>
-      <w:proofErr w:type="spellStart"/>
-      <w:proofErr w:type="gramStart"/>
-      <w:r>
-        <w:rPr>
-          <w:rFonts w:ascii="Courier New" w:eastAsia="Times New Roman" w:hAnsi="Courier New" w:cs="Courier New"/>
-          <w:sz w:val="20"/>
-          <w:szCs w:val="20"/>
-        </w:rPr>
-        <w:t>promise.then</w:t>
-      </w:r>
-      <w:proofErr w:type="spellEnd"/>
-      <w:proofErr w:type="gramEnd"/>
-      <w:r>
-        <w:rPr>
-          <w:rFonts w:ascii="Courier New" w:eastAsia="Times New Roman" w:hAnsi="Courier New" w:cs="Courier New"/>
-          <w:sz w:val="20"/>
-          <w:szCs w:val="20"/>
-        </w:rPr>
-        <w:t>(function (data) {</w:t>
-      </w:r>
-    </w:p>
-    <w:p>
-      <w:pPr>
-        <w:tabs>
-          <w:tab w:val="left" w:pos="916"/>
-          <w:tab w:val="left" w:pos="1832"/>
-          <w:tab w:val="left" w:pos="2748"/>
-          <w:tab w:val="left" w:pos="3664"/>
-          <w:tab w:val="left" w:pos="4580"/>
-          <w:tab w:val="left" w:pos="5496"/>
-          <w:tab w:val="left" w:pos="6412"/>
-          <w:tab w:val="left" w:pos="7328"/>
-          <w:tab w:val="left" w:pos="8244"/>
-          <w:tab w:val="left" w:pos="9160"/>
-          <w:tab w:val="left" w:pos="10076"/>
-          <w:tab w:val="left" w:pos="10992"/>
-          <w:tab w:val="left" w:pos="11908"/>
-          <w:tab w:val="left" w:pos="12824"/>
-          <w:tab w:val="left" w:pos="13740"/>
-          <w:tab w:val="left" w:pos="14656"/>
-        </w:tabs>
-        <w:spacing w:after="0" w:line="240" w:lineRule="auto"/>
-        <w:rPr>
-          <w:rFonts w:ascii="Courier New" w:eastAsia="Times New Roman" w:hAnsi="Courier New" w:cs="Courier New"/>
-          <w:sz w:val="20"/>
-          <w:szCs w:val="20"/>
-        </w:rPr>
-      </w:pPr>
-      <w:r>
-        <w:rPr>
-          <w:rFonts w:ascii="Courier New" w:eastAsia="Times New Roman" w:hAnsi="Courier New" w:cs="Courier New"/>
-          <w:sz w:val="20"/>
-          <w:szCs w:val="20"/>
-        </w:rPr>
-        <w:t xml:space="preserve">    console.log(data</w:t>
-      </w:r>
-      <w:proofErr w:type="gramStart"/>
-      <w:r>
-        <w:rPr>
-          <w:rFonts w:ascii="Courier New" w:eastAsia="Times New Roman" w:hAnsi="Courier New" w:cs="Courier New"/>
-          <w:sz w:val="20"/>
-          <w:szCs w:val="20"/>
-        </w:rPr>
-        <w:t>);</w:t>
-      </w:r>
-      <w:proofErr w:type="gramEnd"/>
-    </w:p>
-    <w:p>
-      <w:pPr>
-        <w:tabs>
-          <w:tab w:val="left" w:pos="916"/>
-          <w:tab w:val="left" w:pos="1832"/>
-          <w:tab w:val="left" w:pos="2748"/>
-          <w:tab w:val="left" w:pos="3664"/>
-          <w:tab w:val="left" w:pos="4580"/>
-          <w:tab w:val="left" w:pos="5496"/>
-          <w:tab w:val="left" w:pos="6412"/>
-          <w:tab w:val="left" w:pos="7328"/>
-          <w:tab w:val="left" w:pos="8244"/>
-          <w:tab w:val="left" w:pos="9160"/>
-          <w:tab w:val="left" w:pos="10076"/>
-          <w:tab w:val="left" w:pos="10992"/>
-          <w:tab w:val="left" w:pos="11908"/>
-          <w:tab w:val="left" w:pos="12824"/>
-          <w:tab w:val="left" w:pos="13740"/>
-          <w:tab w:val="left" w:pos="14656"/>
-        </w:tabs>
-        <w:spacing w:after="0" w:line="240" w:lineRule="auto"/>
-        <w:rPr>
-          <w:rFonts w:ascii="Courier New" w:eastAsia="Times New Roman" w:hAnsi="Courier New" w:cs="Courier New"/>
-          <w:sz w:val="20"/>
-          <w:szCs w:val="20"/>
-        </w:rPr>
-      </w:pPr>
-      <w:r>
-        <w:rPr>
-          <w:rFonts w:ascii="Courier New" w:eastAsia="Times New Roman" w:hAnsi="Courier New" w:cs="Courier New"/>
-          <w:sz w:val="20"/>
-          <w:szCs w:val="20"/>
-        </w:rPr>
-        <w:t xml:space="preserve">    return job(false</w:t>
-      </w:r>
-      <w:proofErr w:type="gramStart"/>
-      <w:r>
-        <w:rPr>
-          <w:rFonts w:ascii="Courier New" w:eastAsia="Times New Roman" w:hAnsi="Courier New" w:cs="Courier New"/>
-          <w:sz w:val="20"/>
-          <w:szCs w:val="20"/>
-        </w:rPr>
-        <w:t>);</w:t>
-      </w:r>
-      <w:proofErr w:type="gramEnd"/>
-    </w:p>
-    <w:p>
-      <w:pPr>
-        <w:tabs>
-          <w:tab w:val="left" w:pos="916"/>
-          <w:tab w:val="left" w:pos="1832"/>
-          <w:tab w:val="left" w:pos="2748"/>
-          <w:tab w:val="left" w:pos="3664"/>
-          <w:tab w:val="left" w:pos="4580"/>
-          <w:tab w:val="left" w:pos="5496"/>
-          <w:tab w:val="left" w:pos="6412"/>
-          <w:tab w:val="left" w:pos="7328"/>
-          <w:tab w:val="left" w:pos="8244"/>
-          <w:tab w:val="left" w:pos="9160"/>
-          <w:tab w:val="left" w:pos="10076"/>
-          <w:tab w:val="left" w:pos="10992"/>
-          <w:tab w:val="left" w:pos="11908"/>
-          <w:tab w:val="left" w:pos="12824"/>
-          <w:tab w:val="left" w:pos="13740"/>
-          <w:tab w:val="left" w:pos="14656"/>
-        </w:tabs>
-        <w:spacing w:after="0" w:line="240" w:lineRule="auto"/>
-        <w:rPr>
-          <w:rFonts w:ascii="Courier New" w:eastAsia="Times New Roman" w:hAnsi="Courier New" w:cs="Courier New"/>
-          <w:sz w:val="20"/>
-          <w:szCs w:val="20"/>
-        </w:rPr>
-      </w:pPr>
-      <w:r>
-        <w:rPr>
-          <w:rFonts w:ascii="Courier New" w:eastAsia="Times New Roman" w:hAnsi="Courier New" w:cs="Courier New"/>
-          <w:sz w:val="20"/>
-          <w:szCs w:val="20"/>
-        </w:rPr>
-        <w:t>})</w:t>
-      </w:r>
-    </w:p>
-    <w:p>
-      <w:pPr>
-        <w:tabs>
-          <w:tab w:val="left" w:pos="916"/>
-          <w:tab w:val="left" w:pos="1832"/>
-          <w:tab w:val="left" w:pos="2748"/>
-          <w:tab w:val="left" w:pos="3664"/>
-          <w:tab w:val="left" w:pos="4580"/>
-          <w:tab w:val="left" w:pos="5496"/>
-          <w:tab w:val="left" w:pos="6412"/>
-          <w:tab w:val="left" w:pos="7328"/>
-          <w:tab w:val="left" w:pos="8244"/>
-          <w:tab w:val="left" w:pos="9160"/>
-          <w:tab w:val="left" w:pos="10076"/>
-          <w:tab w:val="left" w:pos="10992"/>
-          <w:tab w:val="left" w:pos="11908"/>
-          <w:tab w:val="left" w:pos="12824"/>
-          <w:tab w:val="left" w:pos="13740"/>
-          <w:tab w:val="left" w:pos="14656"/>
-        </w:tabs>
-        <w:spacing w:after="0" w:line="240" w:lineRule="auto"/>
-        <w:rPr>
-          <w:rFonts w:ascii="Courier New" w:eastAsia="Times New Roman" w:hAnsi="Courier New" w:cs="Courier New"/>
-          <w:sz w:val="20"/>
-          <w:szCs w:val="20"/>
-        </w:rPr>
-      </w:pPr>
-      <w:r>
-        <w:rPr>
-          <w:rFonts w:ascii="Courier New" w:eastAsia="Times New Roman" w:hAnsi="Courier New" w:cs="Courier New"/>
-          <w:sz w:val="20"/>
-          <w:szCs w:val="20"/>
-        </w:rPr>
-        <w:t xml:space="preserve">    </w:t>
-      </w:r>
-      <w:proofErr w:type="gramStart"/>
-      <w:r>
-        <w:rPr>
-          <w:rFonts w:ascii="Courier New" w:eastAsia="Times New Roman" w:hAnsi="Courier New" w:cs="Courier New"/>
-          <w:sz w:val="20"/>
-          <w:szCs w:val="20"/>
-        </w:rPr>
-        <w:t>.catch</w:t>
-      </w:r>
-      <w:proofErr w:type="gramEnd"/>
-      <w:r>
-        <w:rPr>
-          <w:rFonts w:ascii="Courier New" w:eastAsia="Times New Roman" w:hAnsi="Courier New" w:cs="Courier New"/>
-          <w:sz w:val="20"/>
-          <w:szCs w:val="20"/>
-        </w:rPr>
-        <w:t>(function (error) {</w:t>
-      </w:r>
-    </w:p>
-    <w:p>
-      <w:pPr>
-        <w:tabs>
-          <w:tab w:val="left" w:pos="916"/>
-          <w:tab w:val="left" w:pos="1832"/>
-          <w:tab w:val="left" w:pos="2748"/>
-          <w:tab w:val="left" w:pos="3664"/>
-          <w:tab w:val="left" w:pos="4580"/>
-          <w:tab w:val="left" w:pos="5496"/>
-          <w:tab w:val="left" w:pos="6412"/>
-          <w:tab w:val="left" w:pos="7328"/>
-          <w:tab w:val="left" w:pos="8244"/>
-          <w:tab w:val="left" w:pos="9160"/>
-          <w:tab w:val="left" w:pos="10076"/>
-          <w:tab w:val="left" w:pos="10992"/>
-          <w:tab w:val="left" w:pos="11908"/>
-          <w:tab w:val="left" w:pos="12824"/>
-          <w:tab w:val="left" w:pos="13740"/>
-          <w:tab w:val="left" w:pos="14656"/>
-        </w:tabs>
-        <w:spacing w:after="0" w:line="240" w:lineRule="auto"/>
-        <w:rPr>
-          <w:rFonts w:ascii="Courier New" w:eastAsia="Times New Roman" w:hAnsi="Courier New" w:cs="Courier New"/>
-          <w:sz w:val="20"/>
-          <w:szCs w:val="20"/>
-        </w:rPr>
-      </w:pPr>
-      <w:r>
-        <w:rPr>
-          <w:rFonts w:ascii="Courier New" w:eastAsia="Times New Roman" w:hAnsi="Courier New" w:cs="Courier New"/>
-          <w:sz w:val="20"/>
-          <w:szCs w:val="20"/>
-        </w:rPr>
-        <w:t xml:space="preserve">        console.log(error</w:t>
-      </w:r>
-      <w:proofErr w:type="gramStart"/>
-      <w:r>
-        <w:rPr>
-          <w:rFonts w:ascii="Courier New" w:eastAsia="Times New Roman" w:hAnsi="Courier New" w:cs="Courier New"/>
-          <w:sz w:val="20"/>
-          <w:szCs w:val="20"/>
-        </w:rPr>
-        <w:t>);</w:t>
-      </w:r>
-      <w:proofErr w:type="gramEnd"/>
-    </w:p>
-    <w:p>
-      <w:pPr>
-        <w:tabs>
-          <w:tab w:val="left" w:pos="916"/>
-          <w:tab w:val="left" w:pos="1832"/>
-          <w:tab w:val="left" w:pos="2748"/>
-          <w:tab w:val="left" w:pos="3664"/>
-          <w:tab w:val="left" w:pos="4580"/>
-          <w:tab w:val="left" w:pos="5496"/>
-          <w:tab w:val="left" w:pos="6412"/>
-          <w:tab w:val="left" w:pos="7328"/>
-          <w:tab w:val="left" w:pos="8244"/>
-          <w:tab w:val="left" w:pos="9160"/>
-          <w:tab w:val="left" w:pos="10076"/>
-          <w:tab w:val="left" w:pos="10992"/>
-          <w:tab w:val="left" w:pos="11908"/>
-          <w:tab w:val="left" w:pos="12824"/>
-          <w:tab w:val="left" w:pos="13740"/>
-          <w:tab w:val="left" w:pos="14656"/>
-        </w:tabs>
-        <w:spacing w:after="0" w:line="240" w:lineRule="auto"/>
-        <w:rPr>
-          <w:rFonts w:ascii="Courier New" w:eastAsia="Times New Roman" w:hAnsi="Courier New" w:cs="Courier New"/>
-          <w:sz w:val="20"/>
-          <w:szCs w:val="20"/>
-        </w:rPr>
-      </w:pPr>
-      <w:r>
-        <w:rPr>
-          <w:rFonts w:ascii="Courier New" w:eastAsia="Times New Roman" w:hAnsi="Courier New" w:cs="Courier New"/>
-          <w:sz w:val="20"/>
-          <w:szCs w:val="20"/>
-        </w:rPr>
-        <w:t xml:space="preserve">        return 'Error caught</w:t>
-      </w:r>
-      <w:proofErr w:type="gramStart"/>
-      <w:r>
-        <w:rPr>
-          <w:rFonts w:ascii="Courier New" w:eastAsia="Times New Roman" w:hAnsi="Courier New" w:cs="Courier New"/>
-          <w:sz w:val="20"/>
-          <w:szCs w:val="20"/>
-        </w:rPr>
-        <w:t>';</w:t>
-      </w:r>
-      <w:proofErr w:type="gramEnd"/>
-    </w:p>
-    <w:p>
-      <w:pPr>
-        <w:tabs>
-          <w:tab w:val="left" w:pos="916"/>
-          <w:tab w:val="left" w:pos="1832"/>
-          <w:tab w:val="left" w:pos="2748"/>
-          <w:tab w:val="left" w:pos="3664"/>
-          <w:tab w:val="left" w:pos="4580"/>
-          <w:tab w:val="left" w:pos="5496"/>
-          <w:tab w:val="left" w:pos="6412"/>
-          <w:tab w:val="left" w:pos="7328"/>
-          <w:tab w:val="left" w:pos="8244"/>
-          <w:tab w:val="left" w:pos="9160"/>
-          <w:tab w:val="left" w:pos="10076"/>
-          <w:tab w:val="left" w:pos="10992"/>
-          <w:tab w:val="left" w:pos="11908"/>
-          <w:tab w:val="left" w:pos="12824"/>
-          <w:tab w:val="left" w:pos="13740"/>
-          <w:tab w:val="left" w:pos="14656"/>
-        </w:tabs>
-        <w:spacing w:after="0" w:line="240" w:lineRule="auto"/>
-        <w:rPr>
-          <w:rFonts w:ascii="Courier New" w:eastAsia="Times New Roman" w:hAnsi="Courier New" w:cs="Courier New"/>
-          <w:sz w:val="20"/>
-          <w:szCs w:val="20"/>
-        </w:rPr>
-      </w:pPr>
-      <w:r>
-        <w:rPr>
-          <w:rFonts w:ascii="Courier New" w:eastAsia="Times New Roman" w:hAnsi="Courier New" w:cs="Courier New"/>
-          <w:sz w:val="20"/>
-          <w:szCs w:val="20"/>
-        </w:rPr>
-        <w:t xml:space="preserve">    });</w:t>
-      </w:r>
-    </w:p>
-    <w:p>
-      <w:pPr>
-        <w:tabs>
-          <w:tab w:val="left" w:pos="916"/>
-          <w:tab w:val="left" w:pos="1832"/>
-          <w:tab w:val="left" w:pos="2748"/>
-          <w:tab w:val="left" w:pos="3664"/>
-          <w:tab w:val="left" w:pos="4580"/>
-          <w:tab w:val="left" w:pos="5496"/>
-          <w:tab w:val="left" w:pos="6412"/>
-          <w:tab w:val="left" w:pos="7328"/>
-          <w:tab w:val="left" w:pos="8244"/>
-          <w:tab w:val="left" w:pos="9160"/>
-          <w:tab w:val="left" w:pos="10076"/>
-          <w:tab w:val="left" w:pos="10992"/>
-          <w:tab w:val="left" w:pos="11908"/>
-          <w:tab w:val="left" w:pos="12824"/>
-          <w:tab w:val="left" w:pos="13740"/>
-          <w:tab w:val="left" w:pos="14656"/>
-        </w:tabs>
-        <w:spacing w:after="0" w:line="240" w:lineRule="auto"/>
-        <w:rPr>
-          <w:rFonts w:ascii="Courier New" w:eastAsia="Times New Roman" w:hAnsi="Courier New" w:cs="Courier New"/>
-          <w:sz w:val="20"/>
-          <w:szCs w:val="20"/>
-        </w:rPr>
-      </w:pPr>
-    </w:p>
-    <w:p>
-      <w:pPr>
-        <w:tabs>
-          <w:tab w:val="left" w:pos="916"/>
-          <w:tab w:val="left" w:pos="1832"/>
-          <w:tab w:val="left" w:pos="2748"/>
-          <w:tab w:val="left" w:pos="3664"/>
-          <w:tab w:val="left" w:pos="4580"/>
-          <w:tab w:val="left" w:pos="5496"/>
-          <w:tab w:val="left" w:pos="6412"/>
-          <w:tab w:val="left" w:pos="7328"/>
-          <w:tab w:val="left" w:pos="8244"/>
-          <w:tab w:val="left" w:pos="9160"/>
-          <w:tab w:val="left" w:pos="10076"/>
-          <w:tab w:val="left" w:pos="10992"/>
-          <w:tab w:val="left" w:pos="11908"/>
-          <w:tab w:val="left" w:pos="12824"/>
-          <w:tab w:val="left" w:pos="13740"/>
-          <w:tab w:val="left" w:pos="14656"/>
-        </w:tabs>
-        <w:spacing w:after="0" w:line="240" w:lineRule="auto"/>
-        <w:rPr>
-          <w:rFonts w:ascii="Courier New" w:eastAsia="Times New Roman" w:hAnsi="Courier New" w:cs="Courier New"/>
-          <w:sz w:val="20"/>
-          <w:szCs w:val="20"/>
-        </w:rPr>
-      </w:pPr>
-      <w:r>
-        <w:rPr>
-          <w:rFonts w:ascii="Courier New" w:eastAsia="Times New Roman" w:hAnsi="Courier New" w:cs="Courier New"/>
-          <w:sz w:val="20"/>
-          <w:szCs w:val="20"/>
-        </w:rPr>
-        <w:t>Answer:</w:t>
-      </w:r>
-    </w:p>
-    <w:p>
-      <w:pPr>
-        <w:tabs>
-          <w:tab w:val="left" w:pos="916"/>
-          <w:tab w:val="left" w:pos="1832"/>
-          <w:tab w:val="left" w:pos="2748"/>
-          <w:tab w:val="left" w:pos="3664"/>
-          <w:tab w:val="left" w:pos="4580"/>
-          <w:tab w:val="left" w:pos="5496"/>
-          <w:tab w:val="left" w:pos="6412"/>
-          <w:tab w:val="left" w:pos="7328"/>
-          <w:tab w:val="left" w:pos="8244"/>
-          <w:tab w:val="left" w:pos="9160"/>
-          <w:tab w:val="left" w:pos="10076"/>
-          <w:tab w:val="left" w:pos="10992"/>
-          <w:tab w:val="left" w:pos="11908"/>
-          <w:tab w:val="left" w:pos="12824"/>
-          <w:tab w:val="left" w:pos="13740"/>
-          <w:tab w:val="left" w:pos="14656"/>
-        </w:tabs>
-        <w:spacing w:after="0" w:line="240" w:lineRule="auto"/>
-        <w:rPr>
-          <w:rFonts w:ascii="Courier New" w:eastAsia="Times New Roman" w:hAnsi="Courier New" w:cs="Courier New"/>
-          <w:sz w:val="20"/>
-          <w:szCs w:val="20"/>
-        </w:rPr>
-      </w:pPr>
-      <w:r>
-        <w:rPr>
-          <w:rFonts w:ascii="Courier New" w:eastAsia="Times New Roman" w:hAnsi="Courier New" w:cs="Courier New"/>
-          <w:sz w:val="20"/>
-          <w:szCs w:val="20"/>
-        </w:rPr>
-        <w:t>success</w:t>
-      </w:r>
-    </w:p>
-    <w:p>
-      <w:pPr>
-        <w:tabs>
-          <w:tab w:val="left" w:pos="916"/>
-          <w:tab w:val="left" w:pos="1832"/>
-          <w:tab w:val="left" w:pos="2748"/>
-          <w:tab w:val="left" w:pos="3664"/>
-          <w:tab w:val="left" w:pos="4580"/>
-          <w:tab w:val="left" w:pos="5496"/>
-          <w:tab w:val="left" w:pos="6412"/>
-          <w:tab w:val="left" w:pos="7328"/>
-          <w:tab w:val="left" w:pos="8244"/>
-          <w:tab w:val="left" w:pos="9160"/>
-          <w:tab w:val="left" w:pos="10076"/>
-          <w:tab w:val="left" w:pos="10992"/>
-          <w:tab w:val="left" w:pos="11908"/>
-          <w:tab w:val="left" w:pos="12824"/>
-          <w:tab w:val="left" w:pos="13740"/>
-          <w:tab w:val="left" w:pos="14656"/>
-        </w:tabs>
-        <w:spacing w:after="0" w:line="240" w:lineRule="auto"/>
-        <w:rPr>
-          <w:rFonts w:ascii="Courier New" w:eastAsia="Times New Roman" w:hAnsi="Courier New" w:cs="Courier New"/>
-          <w:sz w:val="20"/>
-          <w:szCs w:val="20"/>
-        </w:rPr>
-      </w:pPr>
-      <w:r>
-        <w:rPr>
-          <w:rFonts w:ascii="Courier New" w:eastAsia="Times New Roman" w:hAnsi="Courier New" w:cs="Courier New"/>
-          <w:sz w:val="20"/>
-          <w:szCs w:val="20"/>
-        </w:rPr>
-        <w:t>error</w:t>
       </w:r>
     </w:p>
     <w:p/>
@@ -15082,7 +14108,7 @@
     <w:uiPriority w:val="99"/>
     <w:semiHidden/>
     <w:unhideWhenUsed/>
-    <w:rsid w:val="00522066"/>
+    <w:rsid w:val="000F76D6"/>
     <w:pPr>
       <w:tabs>
         <w:tab w:val="left" w:pos="916"/>
@@ -15116,7 +14142,7 @@
     <w:link w:val="HTMLPreformatted"/>
     <w:uiPriority w:val="99"/>
     <w:semiHidden/>
-    <w:rsid w:val="00522066"/>
+    <w:rsid w:val="000F76D6"/>
     <w:rPr>
       <w:rFonts w:ascii="Courier New" w:eastAsia="Times New Roman" w:hAnsi="Courier New" w:cs="Courier New"/>
       <w:sz w:val="20"/>

</xml_diff>